<commit_message>
almost ready for submission
</commit_message>
<xml_diff>
--- a/Documentation/Project Brief.docx
+++ b/Documentation/Project Brief.docx
@@ -801,6 +801,13 @@
         </w:rPr>
         <w:t>Totally Accurate Battle Simulator also has a very simple, minimal detail, plain colours and simple shapes visual style to it.</w:t>
       </w:r>
+    </w:p>
+    <w:p>
+      <w:pPr>
+        <w:rPr>
+          <w:noProof/>
+        </w:rPr>
+      </w:pPr>
     </w:p>
     <w:sectPr>
       <w:pgSz w:w="11906" w:h="16838"/>
@@ -1214,6 +1221,7 @@
   <w:style w:type="character" w:default="1" w:styleId="DefaultParagraphFont">
     <w:name w:val="Default Paragraph Font"/>
     <w:uiPriority w:val="1"/>
+    <w:semiHidden/>
     <w:unhideWhenUsed/>
   </w:style>
   <w:style w:type="table" w:default="1" w:styleId="TableNormal">

</xml_diff>